<commit_message>
Large update from previous commit. Added a lot of gameplay event features,and LOS checks for finding nearby players. Also attempted to simply installation process and roughly updated documents to reflect new install process. The document will be added to and updated soon once a more clear pattern of bot development is added. Next big project is abstracting obstacle avoidance to a per bot basis since currently there is one shared instance of the AAS for all bots. Essentially meaning bots could effect the pathfinding of other bots if I allowed them to since this currently is the case some of advanced AAS functionality has been removed.
</commit_message>
<xml_diff>
--- a/docs/2. Getting Started.docx
+++ b/docs/2. Getting Started.docx
@@ -1,6 +1,6 @@
 
 <file path=word/document.xml><?xml version="1.0" encoding="utf-8"?>
-<w:document xmlns:wpc="http://schemas.microsoft.com/office/word/2010/wordprocessingCanvas" xmlns:mc="http://schemas.openxmlformats.org/markup-compatibility/2006" xmlns:o="urn:schemas-microsoft-com:office:office" xmlns:r="http://schemas.openxmlformats.org/officeDocument/2006/relationships" xmlns:m="http://schemas.openxmlformats.org/officeDocument/2006/math" xmlns:v="urn:schemas-microsoft-com:vml" xmlns:wp14="http://schemas.microsoft.com/office/word/2010/wordprocessingDrawing" xmlns:wp="http://schemas.openxmlformats.org/drawingml/2006/wordprocessingDrawing" xmlns:w10="urn:schemas-microsoft-com:office:word" xmlns:w="http://schemas.openxmlformats.org/wordprocessingml/2006/main" xmlns:w14="http://schemas.microsoft.com/office/word/2010/wordml" xmlns:w15="http://schemas.microsoft.com/office/word/2012/wordml" xmlns:wpg="http://schemas.microsoft.com/office/word/2010/wordprocessingGroup" xmlns:wpi="http://schemas.microsoft.com/office/word/2010/wordprocessingInk" xmlns:wne="http://schemas.microsoft.com/office/word/2006/wordml" xmlns:wps="http://schemas.microsoft.com/office/word/2010/wordprocessingShape" mc:Ignorable="w14 w15 wp14">
+<w:document xmlns:ve="http://schemas.openxmlformats.org/markup-compatibility/2006" xmlns:o="urn:schemas-microsoft-com:office:office" xmlns:r="http://schemas.openxmlformats.org/officeDocument/2006/relationships" xmlns:m="http://schemas.openxmlformats.org/officeDocument/2006/math" xmlns:v="urn:schemas-microsoft-com:vml" xmlns:wp="http://schemas.openxmlformats.org/drawingml/2006/wordprocessingDrawing" xmlns:w10="urn:schemas-microsoft-com:office:word" xmlns:w="http://schemas.openxmlformats.org/wordprocessingml/2006/main" xmlns:wne="http://schemas.microsoft.com/office/word/2006/wordml">
   <w:body>
     <w:p>
       <w:pPr>
@@ -1123,7 +1123,6 @@
         <w:t>::</w:t>
       </w:r>
       <w:proofErr w:type="spellStart"/>
-      <w:proofErr w:type="gramStart"/>
       <w:r>
         <w:rPr>
           <w:rFonts w:ascii="Calibri" w:hAnsi="Calibri" w:cs="Segoe Print"/>
@@ -1135,14 +1134,7 @@
         <w:rPr>
           <w:rFonts w:ascii="Calibri" w:hAnsi="Calibri" w:cs="Segoe Print"/>
         </w:rPr>
-        <w:t>(</w:t>
-      </w:r>
-      <w:proofErr w:type="gramEnd"/>
-      <w:r>
-        <w:rPr>
-          <w:rFonts w:ascii="Calibri" w:hAnsi="Calibri" w:cs="Segoe Print"/>
-        </w:rPr>
-        <w:t>) function</w:t>
+        <w:t>() function</w:t>
       </w:r>
     </w:p>
     <w:p>
@@ -1257,7 +1249,7 @@
         <w:rPr>
           <w:rFonts w:ascii="Calibri" w:hAnsi="Calibri" w:cs="Segoe Print"/>
         </w:rPr>
-        <w:t>CTFBots</w:t>
+        <w:t>buddybots</w:t>
       </w:r>
       <w:proofErr w:type="spellEnd"/>
       <w:r>
@@ -1335,21 +1327,21 @@
         <w:rPr>
           <w:rFonts w:ascii="Calibri" w:hAnsi="Calibri" w:cs="Segoe Print"/>
         </w:rPr>
-        <w:t xml:space="preserve"> of a bot .</w:t>
+        <w:t xml:space="preserve"> of a </w:t>
       </w:r>
       <w:proofErr w:type="spellStart"/>
       <w:r>
         <w:rPr>
           <w:rFonts w:ascii="Calibri" w:hAnsi="Calibri" w:cs="Segoe Print"/>
         </w:rPr>
-        <w:t>def</w:t>
+        <w:t>bot</w:t>
       </w:r>
       <w:proofErr w:type="spellEnd"/>
       <w:r>
         <w:rPr>
           <w:rFonts w:ascii="Calibri" w:hAnsi="Calibri" w:cs="Segoe Print"/>
         </w:rPr>
-        <w:t xml:space="preserve"> file and a simple python script using the bot interface</w:t>
+        <w:t xml:space="preserve"> .def file and a simple python script using the bot interface</w:t>
       </w:r>
       <w:r>
         <w:rPr>
@@ -1521,7 +1513,7 @@
         <w:rPr>
           <w:rFonts w:ascii="Calibri" w:hAnsi="Calibri" w:cs="Segoe Print"/>
         </w:rPr>
-        <w:t>CTFBots</w:t>
+        <w:t>buddybots</w:t>
       </w:r>
       <w:proofErr w:type="spellEnd"/>
       <w:r>
@@ -1593,86 +1585,86 @@
         <w:rPr>
           <w:rFonts w:ascii="Calibri" w:hAnsi="Calibri" w:cs="Segoe Print"/>
         </w:rPr>
-        <w:t>Please see sample.pk4 for an example of a bot .</w:t>
+        <w:t xml:space="preserve">Please see sample.pk4 for an example of a </w:t>
       </w:r>
       <w:proofErr w:type="spellStart"/>
       <w:r>
         <w:rPr>
           <w:rFonts w:ascii="Calibri" w:hAnsi="Calibri" w:cs="Segoe Print"/>
         </w:rPr>
-        <w:t>def</w:t>
+        <w:t>bot</w:t>
       </w:r>
       <w:proofErr w:type="spellEnd"/>
       <w:r>
         <w:rPr>
           <w:rFonts w:ascii="Calibri" w:hAnsi="Calibri" w:cs="Segoe Print"/>
         </w:rPr>
-        <w:t xml:space="preserve"> file and a simple python script using the bot interface.</w:t>
-      </w:r>
-    </w:p>
-    <w:p>
-      <w:pPr>
-        <w:tabs>
-          <w:tab w:val="left" w:pos="360"/>
-          <w:tab w:val="left" w:pos="720"/>
-          <w:tab w:val="left" w:pos="1080"/>
-          <w:tab w:val="left" w:pos="1440"/>
-          <w:tab w:val="left" w:pos="1800"/>
-          <w:tab w:val="left" w:pos="2160"/>
-          <w:tab w:val="left" w:pos="2520"/>
-          <w:tab w:val="left" w:pos="2880"/>
-          <w:tab w:val="left" w:pos="3240"/>
-          <w:tab w:val="left" w:pos="3600"/>
-          <w:tab w:val="left" w:pos="3960"/>
-          <w:tab w:val="left" w:pos="4320"/>
-          <w:tab w:val="left" w:pos="4680"/>
-          <w:tab w:val="left" w:pos="5040"/>
-          <w:tab w:val="left" w:pos="5400"/>
-          <w:tab w:val="left" w:pos="5760"/>
-          <w:tab w:val="left" w:pos="6120"/>
-          <w:tab w:val="left" w:pos="6480"/>
-          <w:tab w:val="left" w:pos="6840"/>
-          <w:tab w:val="left" w:pos="7200"/>
-          <w:tab w:val="left" w:pos="7560"/>
-          <w:tab w:val="left" w:pos="7920"/>
-          <w:tab w:val="left" w:pos="8280"/>
-          <w:tab w:val="left" w:pos="8640"/>
-          <w:tab w:val="left" w:pos="9000"/>
-          <w:tab w:val="left" w:pos="9360"/>
-          <w:tab w:val="left" w:pos="9720"/>
-          <w:tab w:val="left" w:pos="10080"/>
-          <w:tab w:val="left" w:pos="10440"/>
-          <w:tab w:val="left" w:pos="10800"/>
-          <w:tab w:val="left" w:pos="11160"/>
-          <w:tab w:val="left" w:pos="11520"/>
-        </w:tabs>
-        <w:autoSpaceDE w:val="0"/>
-        <w:autoSpaceDN w:val="0"/>
-        <w:adjustRightInd w:val="0"/>
-        <w:spacing w:after="0" w:line="240" w:lineRule="auto"/>
-        <w:rPr>
-          <w:rFonts w:ascii="Calibri" w:hAnsi="Calibri" w:cs="Segoe Print"/>
-        </w:rPr>
-      </w:pPr>
-      <w:r>
-        <w:rPr>
-          <w:rFonts w:ascii="Calibri" w:hAnsi="Calibri" w:cs="Segoe Print"/>
-        </w:rPr>
-        <w:t>The .pk4 must contain a .</w:t>
+        <w:t xml:space="preserve"> .def file and a simple python script using the bot interface.</w:t>
+      </w:r>
+    </w:p>
+    <w:p>
+      <w:pPr>
+        <w:tabs>
+          <w:tab w:val="left" w:pos="360"/>
+          <w:tab w:val="left" w:pos="720"/>
+          <w:tab w:val="left" w:pos="1080"/>
+          <w:tab w:val="left" w:pos="1440"/>
+          <w:tab w:val="left" w:pos="1800"/>
+          <w:tab w:val="left" w:pos="2160"/>
+          <w:tab w:val="left" w:pos="2520"/>
+          <w:tab w:val="left" w:pos="2880"/>
+          <w:tab w:val="left" w:pos="3240"/>
+          <w:tab w:val="left" w:pos="3600"/>
+          <w:tab w:val="left" w:pos="3960"/>
+          <w:tab w:val="left" w:pos="4320"/>
+          <w:tab w:val="left" w:pos="4680"/>
+          <w:tab w:val="left" w:pos="5040"/>
+          <w:tab w:val="left" w:pos="5400"/>
+          <w:tab w:val="left" w:pos="5760"/>
+          <w:tab w:val="left" w:pos="6120"/>
+          <w:tab w:val="left" w:pos="6480"/>
+          <w:tab w:val="left" w:pos="6840"/>
+          <w:tab w:val="left" w:pos="7200"/>
+          <w:tab w:val="left" w:pos="7560"/>
+          <w:tab w:val="left" w:pos="7920"/>
+          <w:tab w:val="left" w:pos="8280"/>
+          <w:tab w:val="left" w:pos="8640"/>
+          <w:tab w:val="left" w:pos="9000"/>
+          <w:tab w:val="left" w:pos="9360"/>
+          <w:tab w:val="left" w:pos="9720"/>
+          <w:tab w:val="left" w:pos="10080"/>
+          <w:tab w:val="left" w:pos="10440"/>
+          <w:tab w:val="left" w:pos="10800"/>
+          <w:tab w:val="left" w:pos="11160"/>
+          <w:tab w:val="left" w:pos="11520"/>
+        </w:tabs>
+        <w:autoSpaceDE w:val="0"/>
+        <w:autoSpaceDN w:val="0"/>
+        <w:adjustRightInd w:val="0"/>
+        <w:spacing w:after="0" w:line="240" w:lineRule="auto"/>
+        <w:rPr>
+          <w:rFonts w:ascii="Calibri" w:hAnsi="Calibri" w:cs="Segoe Print"/>
+        </w:rPr>
+      </w:pPr>
+      <w:r>
+        <w:rPr>
+          <w:rFonts w:ascii="Calibri" w:hAnsi="Calibri" w:cs="Segoe Print"/>
+        </w:rPr>
+        <w:t>The .pk4 must contain a .def and a *_</w:t>
       </w:r>
       <w:proofErr w:type="spellStart"/>
       <w:r>
         <w:rPr>
           <w:rFonts w:ascii="Calibri" w:hAnsi="Calibri" w:cs="Segoe Print"/>
         </w:rPr>
-        <w:t>def</w:t>
+        <w:t>main.py</w:t>
       </w:r>
       <w:proofErr w:type="spellEnd"/>
       <w:r>
         <w:rPr>
           <w:rFonts w:ascii="Calibri" w:hAnsi="Calibri" w:cs="Segoe Print"/>
         </w:rPr>
-        <w:t xml:space="preserve"> and a *_main.py file.</w:t>
+        <w:t xml:space="preserve"> file.</w:t>
       </w:r>
     </w:p>
     <w:p>
@@ -1818,21 +1810,7 @@
         <w:rPr>
           <w:rFonts w:ascii="Calibri" w:hAnsi="Calibri" w:cs="Segoe Print"/>
         </w:rPr>
-        <w:t xml:space="preserve"> attribute value in the .</w:t>
-      </w:r>
-      <w:proofErr w:type="spellStart"/>
-      <w:r>
-        <w:rPr>
-          <w:rFonts w:ascii="Calibri" w:hAnsi="Calibri" w:cs="Segoe Print"/>
-        </w:rPr>
-        <w:t>def</w:t>
-      </w:r>
-      <w:proofErr w:type="spellEnd"/>
-      <w:r>
-        <w:rPr>
-          <w:rFonts w:ascii="Calibri" w:hAnsi="Calibri" w:cs="Segoe Print"/>
-        </w:rPr>
-        <w:t xml:space="preserve"> file</w:t>
+        <w:t xml:space="preserve"> attribute value in the .def file</w:t>
       </w:r>
     </w:p>
     <w:p>
@@ -2191,19 +2169,11 @@
           <w:rFonts w:ascii="Calibri" w:hAnsi="Calibri" w:cs="Segoe Print"/>
         </w:rPr>
       </w:pPr>
-      <w:proofErr w:type="gramStart"/>
-      <w:r>
-        <w:rPr>
-          <w:rFonts w:ascii="Calibri" w:hAnsi="Calibri" w:cs="Segoe Print"/>
-        </w:rPr>
-        <w:t>ctrl</w:t>
-      </w:r>
-      <w:proofErr w:type="gramEnd"/>
-      <w:r>
-        <w:rPr>
-          <w:rFonts w:ascii="Calibri" w:hAnsi="Calibri" w:cs="Segoe Print"/>
-        </w:rPr>
-        <w:t xml:space="preserve"> or Left Click: cycle follow targets</w:t>
+      <w:r>
+        <w:rPr>
+          <w:rFonts w:ascii="Calibri" w:hAnsi="Calibri" w:cs="Segoe Print"/>
+        </w:rPr>
+        <w:t>ctrl or Left Click: cycle follow targets</w:t>
       </w:r>
     </w:p>
     <w:p>
@@ -2299,7 +2269,7 @@
         <w:spacing w:after="0" w:line="240" w:lineRule="auto"/>
         <w:rPr>
           <w:rFonts w:ascii="Calibri" w:hAnsi="Calibri" w:cs="Segoe Print"/>
-          <w:lang w:val="en"/>
+          <w:lang/>
         </w:rPr>
       </w:pPr>
     </w:p>
@@ -2479,7 +2449,6 @@
         </w:rPr>
       </w:pPr>
       <w:proofErr w:type="spellStart"/>
-      <w:proofErr w:type="gramStart"/>
       <w:r>
         <w:rPr>
           <w:rFonts w:ascii="Calibri" w:hAnsi="Calibri" w:cs="Segoe Print"/>
@@ -2487,19 +2456,12 @@
         <w:t>noclip</w:t>
       </w:r>
       <w:proofErr w:type="spellEnd"/>
-      <w:proofErr w:type="gramEnd"/>
       <w:r>
         <w:rPr>
           <w:rFonts w:ascii="Calibri" w:hAnsi="Calibri" w:cs="Segoe Print"/>
         </w:rPr>
         <w:t xml:space="preserve"> - disables collision for current client</w:t>
       </w:r>
-      <w:r>
-        <w:rPr>
-          <w:rFonts w:ascii="Calibri" w:hAnsi="Calibri" w:cs="Segoe Print"/>
-        </w:rPr>
-        <w:t xml:space="preserve"> </w:t>
-      </w:r>
     </w:p>
     <w:p>
       <w:pPr>
@@ -2546,7 +2508,6 @@
         </w:rPr>
       </w:pPr>
       <w:proofErr w:type="spellStart"/>
-      <w:proofErr w:type="gramStart"/>
       <w:r>
         <w:rPr>
           <w:rFonts w:ascii="Calibri" w:hAnsi="Calibri" w:cs="Segoe Print"/>
@@ -2554,7 +2515,6 @@
         <w:t>addbot</w:t>
       </w:r>
       <w:proofErr w:type="spellEnd"/>
-      <w:proofErr w:type="gramEnd"/>
       <w:r>
         <w:rPr>
           <w:rFonts w:ascii="Calibri" w:hAnsi="Calibri" w:cs="Segoe Print"/>
@@ -2621,7 +2581,6 @@
         </w:rPr>
       </w:pPr>
       <w:proofErr w:type="spellStart"/>
-      <w:proofErr w:type="gramStart"/>
       <w:r>
         <w:rPr>
           <w:rFonts w:ascii="Calibri" w:hAnsi="Calibri" w:cs="Segoe Print"/>
@@ -2629,7 +2588,6 @@
         <w:t>removebot</w:t>
       </w:r>
       <w:proofErr w:type="spellEnd"/>
-      <w:proofErr w:type="gramEnd"/>
       <w:r>
         <w:rPr>
           <w:rFonts w:ascii="Calibri" w:hAnsi="Calibri" w:cs="Segoe Print"/>
@@ -2643,6 +2601,48 @@
           <w:rFonts w:ascii="Calibri" w:hAnsi="Calibri"/>
         </w:rPr>
       </w:pPr>
+      <w:proofErr w:type="spellStart"/>
+      <w:r>
+        <w:rPr>
+          <w:rFonts w:ascii="Calibri" w:hAnsi="Calibri"/>
+        </w:rPr>
+        <w:t>reloadbot</w:t>
+      </w:r>
+      <w:proofErr w:type="spellEnd"/>
+      <w:r>
+        <w:rPr>
+          <w:rFonts w:ascii="Calibri" w:hAnsi="Calibri"/>
+        </w:rPr>
+        <w:t xml:space="preserve"> 'name' or </w:t>
+      </w:r>
+      <w:proofErr w:type="spellStart"/>
+      <w:r>
+        <w:rPr>
+          <w:rFonts w:ascii="Calibri" w:hAnsi="Calibri"/>
+        </w:rPr>
+        <w:t>clientNum</w:t>
+      </w:r>
+      <w:proofErr w:type="spellEnd"/>
+      <w:r>
+        <w:rPr>
+          <w:rFonts w:ascii="Calibri" w:hAnsi="Calibri"/>
+        </w:rPr>
+        <w:t xml:space="preserve"> - will reload </w:t>
+      </w:r>
+      <w:proofErr w:type="spellStart"/>
+      <w:r>
+        <w:rPr>
+          <w:rFonts w:ascii="Calibri" w:hAnsi="Calibri"/>
+        </w:rPr>
+        <w:t>bot</w:t>
+      </w:r>
+      <w:proofErr w:type="spellEnd"/>
+      <w:r>
+        <w:rPr>
+          <w:rFonts w:ascii="Calibri" w:hAnsi="Calibri"/>
+        </w:rPr>
+        <w:t xml:space="preserve"> script and player (only has been tested in-game currently)</w:t>
+      </w:r>
     </w:p>
     <w:sectPr>
       <w:pgSz w:w="12240" w:h="15840"/>
@@ -2655,7 +2655,7 @@
 </file>
 
 <file path=word/styles.xml><?xml version="1.0" encoding="utf-8"?>
-<w:styles xmlns:mc="http://schemas.openxmlformats.org/markup-compatibility/2006" xmlns:r="http://schemas.openxmlformats.org/officeDocument/2006/relationships" xmlns:w="http://schemas.openxmlformats.org/wordprocessingml/2006/main" xmlns:w14="http://schemas.microsoft.com/office/word/2010/wordml" xmlns:w15="http://schemas.microsoft.com/office/word/2012/wordml" mc:Ignorable="w14 w15">
+<w:styles xmlns:r="http://schemas.openxmlformats.org/officeDocument/2006/relationships" xmlns:w="http://schemas.openxmlformats.org/wordprocessingml/2006/main">
   <w:docDefaults>
     <w:rPrDefault>
       <w:rPr>
@@ -2671,382 +2671,149 @@
       </w:pPr>
     </w:pPrDefault>
   </w:docDefaults>
-  <w:latentStyles w:defLockedState="0" w:defUIPriority="99" w:defSemiHidden="0" w:defUnhideWhenUsed="0" w:defQFormat="0" w:count="371">
-    <w:lsdException w:name="Normal" w:uiPriority="0" w:qFormat="1"/>
-    <w:lsdException w:name="heading 1" w:uiPriority="9" w:qFormat="1"/>
-    <w:lsdException w:name="heading 2" w:semiHidden="1" w:uiPriority="9" w:unhideWhenUsed="1" w:qFormat="1"/>
-    <w:lsdException w:name="heading 3" w:semiHidden="1" w:uiPriority="9" w:unhideWhenUsed="1" w:qFormat="1"/>
-    <w:lsdException w:name="heading 4" w:semiHidden="1" w:uiPriority="9" w:unhideWhenUsed="1" w:qFormat="1"/>
-    <w:lsdException w:name="heading 5" w:semiHidden="1" w:uiPriority="9" w:unhideWhenUsed="1" w:qFormat="1"/>
-    <w:lsdException w:name="heading 6" w:semiHidden="1" w:uiPriority="9" w:unhideWhenUsed="1" w:qFormat="1"/>
-    <w:lsdException w:name="heading 7" w:semiHidden="1" w:uiPriority="9" w:unhideWhenUsed="1" w:qFormat="1"/>
-    <w:lsdException w:name="heading 8" w:semiHidden="1" w:uiPriority="9" w:unhideWhenUsed="1" w:qFormat="1"/>
-    <w:lsdException w:name="heading 9" w:semiHidden="1" w:uiPriority="9" w:unhideWhenUsed="1" w:qFormat="1"/>
-    <w:lsdException w:name="index 1" w:semiHidden="1" w:unhideWhenUsed="1"/>
-    <w:lsdException w:name="index 2" w:semiHidden="1" w:unhideWhenUsed="1"/>
-    <w:lsdException w:name="index 3" w:semiHidden="1" w:unhideWhenUsed="1"/>
-    <w:lsdException w:name="index 4" w:semiHidden="1" w:unhideWhenUsed="1"/>
-    <w:lsdException w:name="index 5" w:semiHidden="1" w:unhideWhenUsed="1"/>
-    <w:lsdException w:name="index 6" w:semiHidden="1" w:unhideWhenUsed="1"/>
-    <w:lsdException w:name="index 7" w:semiHidden="1" w:unhideWhenUsed="1"/>
-    <w:lsdException w:name="index 8" w:semiHidden="1" w:unhideWhenUsed="1"/>
-    <w:lsdException w:name="index 9" w:semiHidden="1" w:unhideWhenUsed="1"/>
-    <w:lsdException w:name="toc 1" w:semiHidden="1" w:uiPriority="39" w:unhideWhenUsed="1"/>
-    <w:lsdException w:name="toc 2" w:semiHidden="1" w:uiPriority="39" w:unhideWhenUsed="1"/>
-    <w:lsdException w:name="toc 3" w:semiHidden="1" w:uiPriority="39" w:unhideWhenUsed="1"/>
-    <w:lsdException w:name="toc 4" w:semiHidden="1" w:uiPriority="39" w:unhideWhenUsed="1"/>
-    <w:lsdException w:name="toc 5" w:semiHidden="1" w:uiPriority="39" w:unhideWhenUsed="1"/>
-    <w:lsdException w:name="toc 6" w:semiHidden="1" w:uiPriority="39" w:unhideWhenUsed="1"/>
-    <w:lsdException w:name="toc 7" w:semiHidden="1" w:uiPriority="39" w:unhideWhenUsed="1"/>
-    <w:lsdException w:name="toc 8" w:semiHidden="1" w:uiPriority="39" w:unhideWhenUsed="1"/>
-    <w:lsdException w:name="toc 9" w:semiHidden="1" w:uiPriority="39" w:unhideWhenUsed="1"/>
-    <w:lsdException w:name="Normal Indent" w:semiHidden="1" w:unhideWhenUsed="1"/>
-    <w:lsdException w:name="footnote text" w:semiHidden="1" w:unhideWhenUsed="1"/>
-    <w:lsdException w:name="annotation text" w:semiHidden="1" w:unhideWhenUsed="1"/>
-    <w:lsdException w:name="header" w:semiHidden="1" w:unhideWhenUsed="1"/>
-    <w:lsdException w:name="footer" w:semiHidden="1" w:unhideWhenUsed="1"/>
-    <w:lsdException w:name="index heading" w:semiHidden="1" w:unhideWhenUsed="1"/>
-    <w:lsdException w:name="caption" w:semiHidden="1" w:uiPriority="35" w:unhideWhenUsed="1" w:qFormat="1"/>
-    <w:lsdException w:name="table of figures" w:semiHidden="1" w:unhideWhenUsed="1"/>
-    <w:lsdException w:name="envelope address" w:semiHidden="1" w:unhideWhenUsed="1"/>
-    <w:lsdException w:name="envelope return" w:semiHidden="1" w:unhideWhenUsed="1"/>
-    <w:lsdException w:name="footnote reference" w:semiHidden="1" w:unhideWhenUsed="1"/>
-    <w:lsdException w:name="annotation reference" w:semiHidden="1" w:unhideWhenUsed="1"/>
-    <w:lsdException w:name="line number" w:semiHidden="1" w:unhideWhenUsed="1"/>
-    <w:lsdException w:name="page number" w:semiHidden="1" w:unhideWhenUsed="1"/>
-    <w:lsdException w:name="endnote reference" w:semiHidden="1" w:unhideWhenUsed="1"/>
-    <w:lsdException w:name="endnote text" w:semiHidden="1" w:unhideWhenUsed="1"/>
-    <w:lsdException w:name="table of authorities" w:semiHidden="1" w:unhideWhenUsed="1"/>
-    <w:lsdException w:name="macro" w:semiHidden="1" w:unhideWhenUsed="1"/>
-    <w:lsdException w:name="toa heading" w:semiHidden="1" w:unhideWhenUsed="1"/>
-    <w:lsdException w:name="List" w:semiHidden="1" w:unhideWhenUsed="1"/>
-    <w:lsdException w:name="List Bullet" w:semiHidden="1" w:unhideWhenUsed="1"/>
-    <w:lsdException w:name="List Number" w:semiHidden="1" w:unhideWhenUsed="1"/>
-    <w:lsdException w:name="List 2" w:semiHidden="1" w:unhideWhenUsed="1"/>
-    <w:lsdException w:name="List 3" w:semiHidden="1" w:unhideWhenUsed="1"/>
-    <w:lsdException w:name="List 4" w:semiHidden="1" w:unhideWhenUsed="1"/>
-    <w:lsdException w:name="List 5" w:semiHidden="1" w:unhideWhenUsed="1"/>
-    <w:lsdException w:name="List Bullet 2" w:semiHidden="1" w:unhideWhenUsed="1"/>
-    <w:lsdException w:name="List Bullet 3" w:semiHidden="1" w:unhideWhenUsed="1"/>
-    <w:lsdException w:name="List Bullet 4" w:semiHidden="1" w:unhideWhenUsed="1"/>
-    <w:lsdException w:name="List Bullet 5" w:semiHidden="1" w:unhideWhenUsed="1"/>
-    <w:lsdException w:name="List Number 2" w:semiHidden="1" w:unhideWhenUsed="1"/>
-    <w:lsdException w:name="List Number 3" w:semiHidden="1" w:unhideWhenUsed="1"/>
-    <w:lsdException w:name="List Number 4" w:semiHidden="1" w:unhideWhenUsed="1"/>
-    <w:lsdException w:name="List Number 5" w:semiHidden="1" w:unhideWhenUsed="1"/>
-    <w:lsdException w:name="Title" w:uiPriority="10" w:qFormat="1"/>
-    <w:lsdException w:name="Closing" w:semiHidden="1" w:unhideWhenUsed="1"/>
-    <w:lsdException w:name="Signature" w:semiHidden="1" w:unhideWhenUsed="1"/>
-    <w:lsdException w:name="Default Paragraph Font" w:semiHidden="1" w:uiPriority="1" w:unhideWhenUsed="1"/>
-    <w:lsdException w:name="Body Text" w:semiHidden="1" w:unhideWhenUsed="1"/>
-    <w:lsdException w:name="Body Text Indent" w:semiHidden="1" w:unhideWhenUsed="1"/>
-    <w:lsdException w:name="List Continue" w:semiHidden="1" w:unhideWhenUsed="1"/>
-    <w:lsdException w:name="List Continue 2" w:semiHidden="1" w:unhideWhenUsed="1"/>
-    <w:lsdException w:name="List Continue 3" w:semiHidden="1" w:unhideWhenUsed="1"/>
-    <w:lsdException w:name="List Continue 4" w:semiHidden="1" w:unhideWhenUsed="1"/>
-    <w:lsdException w:name="List Continue 5" w:semiHidden="1" w:unhideWhenUsed="1"/>
-    <w:lsdException w:name="Message Header" w:semiHidden="1" w:unhideWhenUsed="1"/>
-    <w:lsdException w:name="Subtitle" w:uiPriority="11" w:qFormat="1"/>
-    <w:lsdException w:name="Salutation" w:semiHidden="1" w:unhideWhenUsed="1"/>
-    <w:lsdException w:name="Date" w:semiHidden="1" w:unhideWhenUsed="1"/>
-    <w:lsdException w:name="Body Text First Indent" w:semiHidden="1" w:unhideWhenUsed="1"/>
-    <w:lsdException w:name="Body Text First Indent 2" w:semiHidden="1" w:unhideWhenUsed="1"/>
-    <w:lsdException w:name="Note Heading" w:semiHidden="1" w:unhideWhenUsed="1"/>
-    <w:lsdException w:name="Body Text 2" w:semiHidden="1" w:unhideWhenUsed="1"/>
-    <w:lsdException w:name="Body Text 3" w:semiHidden="1" w:unhideWhenUsed="1"/>
-    <w:lsdException w:name="Body Text Indent 2" w:semiHidden="1" w:unhideWhenUsed="1"/>
-    <w:lsdException w:name="Body Text Indent 3" w:semiHidden="1" w:unhideWhenUsed="1"/>
-    <w:lsdException w:name="Block Text" w:semiHidden="1" w:unhideWhenUsed="1"/>
-    <w:lsdException w:name="Hyperlink" w:semiHidden="1" w:unhideWhenUsed="1"/>
-    <w:lsdException w:name="FollowedHyperlink" w:semiHidden="1" w:unhideWhenUsed="1"/>
-    <w:lsdException w:name="Strong" w:uiPriority="22" w:qFormat="1"/>
-    <w:lsdException w:name="Emphasis" w:uiPriority="20" w:qFormat="1"/>
-    <w:lsdException w:name="Document Map" w:semiHidden="1" w:unhideWhenUsed="1"/>
-    <w:lsdException w:name="Plain Text" w:semiHidden="1" w:unhideWhenUsed="1"/>
-    <w:lsdException w:name="E-mail Signature" w:semiHidden="1" w:unhideWhenUsed="1"/>
-    <w:lsdException w:name="HTML Top of Form" w:semiHidden="1" w:unhideWhenUsed="1"/>
-    <w:lsdException w:name="HTML Bottom of Form" w:semiHidden="1" w:unhideWhenUsed="1"/>
-    <w:lsdException w:name="Normal (Web)" w:semiHidden="1" w:unhideWhenUsed="1"/>
-    <w:lsdException w:name="HTML Acronym" w:semiHidden="1" w:unhideWhenUsed="1"/>
-    <w:lsdException w:name="HTML Address" w:semiHidden="1" w:unhideWhenUsed="1"/>
-    <w:lsdException w:name="HTML Cite" w:semiHidden="1" w:unhideWhenUsed="1"/>
-    <w:lsdException w:name="HTML Code" w:semiHidden="1" w:unhideWhenUsed="1"/>
-    <w:lsdException w:name="HTML Definition" w:semiHidden="1" w:unhideWhenUsed="1"/>
-    <w:lsdException w:name="HTML Keyboard" w:semiHidden="1" w:unhideWhenUsed="1"/>
-    <w:lsdException w:name="HTML Preformatted" w:semiHidden="1" w:unhideWhenUsed="1"/>
-    <w:lsdException w:name="HTML Sample" w:semiHidden="1" w:unhideWhenUsed="1"/>
-    <w:lsdException w:name="HTML Typewriter" w:semiHidden="1" w:unhideWhenUsed="1"/>
-    <w:lsdException w:name="HTML Variable" w:semiHidden="1" w:unhideWhenUsed="1"/>
-    <w:lsdException w:name="Normal Table" w:semiHidden="1" w:unhideWhenUsed="1"/>
-    <w:lsdException w:name="annotation subject" w:semiHidden="1" w:unhideWhenUsed="1"/>
-    <w:lsdException w:name="No List" w:semiHidden="1" w:unhideWhenUsed="1"/>
-    <w:lsdException w:name="Outline List 1" w:semiHidden="1" w:unhideWhenUsed="1"/>
-    <w:lsdException w:name="Outline List 2" w:semiHidden="1" w:unhideWhenUsed="1"/>
-    <w:lsdException w:name="Outline List 3" w:semiHidden="1" w:unhideWhenUsed="1"/>
-    <w:lsdException w:name="Table Simple 1" w:semiHidden="1" w:unhideWhenUsed="1"/>
-    <w:lsdException w:name="Table Simple 2" w:semiHidden="1" w:unhideWhenUsed="1"/>
-    <w:lsdException w:name="Table Simple 3" w:semiHidden="1" w:unhideWhenUsed="1"/>
-    <w:lsdException w:name="Table Classic 1" w:semiHidden="1" w:unhideWhenUsed="1"/>
-    <w:lsdException w:name="Table Classic 2" w:semiHidden="1" w:unhideWhenUsed="1"/>
-    <w:lsdException w:name="Table Classic 3" w:semiHidden="1" w:unhideWhenUsed="1"/>
-    <w:lsdException w:name="Table Classic 4" w:semiHidden="1" w:unhideWhenUsed="1"/>
-    <w:lsdException w:name="Table Colorful 1" w:semiHidden="1" w:unhideWhenUsed="1"/>
-    <w:lsdException w:name="Table Colorful 2" w:semiHidden="1" w:unhideWhenUsed="1"/>
-    <w:lsdException w:name="Table Colorful 3" w:semiHidden="1" w:unhideWhenUsed="1"/>
-    <w:lsdException w:name="Table Columns 1" w:semiHidden="1" w:unhideWhenUsed="1"/>
-    <w:lsdException w:name="Table Columns 2" w:semiHidden="1" w:unhideWhenUsed="1"/>
-    <w:lsdException w:name="Table Columns 3" w:semiHidden="1" w:unhideWhenUsed="1"/>
-    <w:lsdException w:name="Table Columns 4" w:semiHidden="1" w:unhideWhenUsed="1"/>
-    <w:lsdException w:name="Table Columns 5" w:semiHidden="1" w:unhideWhenUsed="1"/>
-    <w:lsdException w:name="Table Grid 1" w:semiHidden="1" w:unhideWhenUsed="1"/>
-    <w:lsdException w:name="Table Grid 2" w:semiHidden="1" w:unhideWhenUsed="1"/>
-    <w:lsdException w:name="Table Grid 3" w:semiHidden="1" w:unhideWhenUsed="1"/>
-    <w:lsdException w:name="Table Grid 4" w:semiHidden="1" w:unhideWhenUsed="1"/>
-    <w:lsdException w:name="Table Grid 5" w:semiHidden="1" w:unhideWhenUsed="1"/>
-    <w:lsdException w:name="Table Grid 6" w:semiHidden="1" w:unhideWhenUsed="1"/>
-    <w:lsdException w:name="Table Grid 7" w:semiHidden="1" w:unhideWhenUsed="1"/>
-    <w:lsdException w:name="Table Grid 8" w:semiHidden="1" w:unhideWhenUsed="1"/>
-    <w:lsdException w:name="Table List 1" w:semiHidden="1" w:unhideWhenUsed="1"/>
-    <w:lsdException w:name="Table List 2" w:semiHidden="1" w:unhideWhenUsed="1"/>
-    <w:lsdException w:name="Table List 3" w:semiHidden="1" w:unhideWhenUsed="1"/>
-    <w:lsdException w:name="Table List 4" w:semiHidden="1" w:unhideWhenUsed="1"/>
-    <w:lsdException w:name="Table List 5" w:semiHidden="1" w:unhideWhenUsed="1"/>
-    <w:lsdException w:name="Table List 6" w:semiHidden="1" w:unhideWhenUsed="1"/>
-    <w:lsdException w:name="Table List 7" w:semiHidden="1" w:unhideWhenUsed="1"/>
-    <w:lsdException w:name="Table List 8" w:semiHidden="1" w:unhideWhenUsed="1"/>
-    <w:lsdException w:name="Table 3D effects 1" w:semiHidden="1" w:unhideWhenUsed="1"/>
-    <w:lsdException w:name="Table 3D effects 2" w:semiHidden="1" w:unhideWhenUsed="1"/>
-    <w:lsdException w:name="Table 3D effects 3" w:semiHidden="1" w:unhideWhenUsed="1"/>
-    <w:lsdException w:name="Table Contemporary" w:semiHidden="1" w:unhideWhenUsed="1"/>
-    <w:lsdException w:name="Table Elegant" w:semiHidden="1" w:unhideWhenUsed="1"/>
-    <w:lsdException w:name="Table Professional" w:semiHidden="1" w:unhideWhenUsed="1"/>
-    <w:lsdException w:name="Table Subtle 1" w:semiHidden="1" w:unhideWhenUsed="1"/>
-    <w:lsdException w:name="Table Subtle 2" w:semiHidden="1" w:unhideWhenUsed="1"/>
-    <w:lsdException w:name="Table Web 1" w:semiHidden="1" w:unhideWhenUsed="1"/>
-    <w:lsdException w:name="Table Web 2" w:semiHidden="1" w:unhideWhenUsed="1"/>
-    <w:lsdException w:name="Table Web 3" w:semiHidden="1" w:unhideWhenUsed="1"/>
-    <w:lsdException w:name="Balloon Text" w:semiHidden="1" w:unhideWhenUsed="1"/>
-    <w:lsdException w:name="Table Grid" w:uiPriority="39"/>
-    <w:lsdException w:name="Table Theme" w:semiHidden="1" w:unhideWhenUsed="1"/>
-    <w:lsdException w:name="Placeholder Text" w:semiHidden="1"/>
-    <w:lsdException w:name="No Spacing" w:uiPriority="1" w:qFormat="1"/>
-    <w:lsdException w:name="Light Shading" w:uiPriority="60"/>
-    <w:lsdException w:name="Light List" w:uiPriority="61"/>
-    <w:lsdException w:name="Light Grid" w:uiPriority="62"/>
-    <w:lsdException w:name="Medium Shading 1" w:uiPriority="63"/>
-    <w:lsdException w:name="Medium Shading 2" w:uiPriority="64"/>
-    <w:lsdException w:name="Medium List 1" w:uiPriority="65"/>
-    <w:lsdException w:name="Medium List 2" w:uiPriority="66"/>
-    <w:lsdException w:name="Medium Grid 1" w:uiPriority="67"/>
-    <w:lsdException w:name="Medium Grid 2" w:uiPriority="68"/>
-    <w:lsdException w:name="Medium Grid 3" w:uiPriority="69"/>
-    <w:lsdException w:name="Dark List" w:uiPriority="70"/>
-    <w:lsdException w:name="Colorful Shading" w:uiPriority="71"/>
-    <w:lsdException w:name="Colorful List" w:uiPriority="72"/>
-    <w:lsdException w:name="Colorful Grid" w:uiPriority="73"/>
-    <w:lsdException w:name="Light Shading Accent 1" w:uiPriority="60"/>
-    <w:lsdException w:name="Light List Accent 1" w:uiPriority="61"/>
-    <w:lsdException w:name="Light Grid Accent 1" w:uiPriority="62"/>
-    <w:lsdException w:name="Medium Shading 1 Accent 1" w:uiPriority="63"/>
-    <w:lsdException w:name="Medium Shading 2 Accent 1" w:uiPriority="64"/>
-    <w:lsdException w:name="Medium List 1 Accent 1" w:uiPriority="65"/>
-    <w:lsdException w:name="Revision" w:semiHidden="1"/>
-    <w:lsdException w:name="List Paragraph" w:uiPriority="34" w:qFormat="1"/>
-    <w:lsdException w:name="Quote" w:uiPriority="29" w:qFormat="1"/>
-    <w:lsdException w:name="Intense Quote" w:uiPriority="30" w:qFormat="1"/>
-    <w:lsdException w:name="Medium List 2 Accent 1" w:uiPriority="66"/>
-    <w:lsdException w:name="Medium Grid 1 Accent 1" w:uiPriority="67"/>
-    <w:lsdException w:name="Medium Grid 2 Accent 1" w:uiPriority="68"/>
-    <w:lsdException w:name="Medium Grid 3 Accent 1" w:uiPriority="69"/>
-    <w:lsdException w:name="Dark List Accent 1" w:uiPriority="70"/>
-    <w:lsdException w:name="Colorful Shading Accent 1" w:uiPriority="71"/>
-    <w:lsdException w:name="Colorful List Accent 1" w:uiPriority="72"/>
-    <w:lsdException w:name="Colorful Grid Accent 1" w:uiPriority="73"/>
-    <w:lsdException w:name="Light Shading Accent 2" w:uiPriority="60"/>
-    <w:lsdException w:name="Light List Accent 2" w:uiPriority="61"/>
-    <w:lsdException w:name="Light Grid Accent 2" w:uiPriority="62"/>
-    <w:lsdException w:name="Medium Shading 1 Accent 2" w:uiPriority="63"/>
-    <w:lsdException w:name="Medium Shading 2 Accent 2" w:uiPriority="64"/>
-    <w:lsdException w:name="Medium List 1 Accent 2" w:uiPriority="65"/>
-    <w:lsdException w:name="Medium List 2 Accent 2" w:uiPriority="66"/>
-    <w:lsdException w:name="Medium Grid 1 Accent 2" w:uiPriority="67"/>
-    <w:lsdException w:name="Medium Grid 2 Accent 2" w:uiPriority="68"/>
-    <w:lsdException w:name="Medium Grid 3 Accent 2" w:uiPriority="69"/>
-    <w:lsdException w:name="Dark List Accent 2" w:uiPriority="70"/>
-    <w:lsdException w:name="Colorful Shading Accent 2" w:uiPriority="71"/>
-    <w:lsdException w:name="Colorful List Accent 2" w:uiPriority="72"/>
-    <w:lsdException w:name="Colorful Grid Accent 2" w:uiPriority="73"/>
-    <w:lsdException w:name="Light Shading Accent 3" w:uiPriority="60"/>
-    <w:lsdException w:name="Light List Accent 3" w:uiPriority="61"/>
-    <w:lsdException w:name="Light Grid Accent 3" w:uiPriority="62"/>
-    <w:lsdException w:name="Medium Shading 1 Accent 3" w:uiPriority="63"/>
-    <w:lsdException w:name="Medium Shading 2 Accent 3" w:uiPriority="64"/>
-    <w:lsdException w:name="Medium List 1 Accent 3" w:uiPriority="65"/>
-    <w:lsdException w:name="Medium List 2 Accent 3" w:uiPriority="66"/>
-    <w:lsdException w:name="Medium Grid 1 Accent 3" w:uiPriority="67"/>
-    <w:lsdException w:name="Medium Grid 2 Accent 3" w:uiPriority="68"/>
-    <w:lsdException w:name="Medium Grid 3 Accent 3" w:uiPriority="69"/>
-    <w:lsdException w:name="Dark List Accent 3" w:uiPriority="70"/>
-    <w:lsdException w:name="Colorful Shading Accent 3" w:uiPriority="71"/>
-    <w:lsdException w:name="Colorful List Accent 3" w:uiPriority="72"/>
-    <w:lsdException w:name="Colorful Grid Accent 3" w:uiPriority="73"/>
-    <w:lsdException w:name="Light Shading Accent 4" w:uiPriority="60"/>
-    <w:lsdException w:name="Light List Accent 4" w:uiPriority="61"/>
-    <w:lsdException w:name="Light Grid Accent 4" w:uiPriority="62"/>
-    <w:lsdException w:name="Medium Shading 1 Accent 4" w:uiPriority="63"/>
-    <w:lsdException w:name="Medium Shading 2 Accent 4" w:uiPriority="64"/>
-    <w:lsdException w:name="Medium List 1 Accent 4" w:uiPriority="65"/>
-    <w:lsdException w:name="Medium List 2 Accent 4" w:uiPriority="66"/>
-    <w:lsdException w:name="Medium Grid 1 Accent 4" w:uiPriority="67"/>
-    <w:lsdException w:name="Medium Grid 2 Accent 4" w:uiPriority="68"/>
-    <w:lsdException w:name="Medium Grid 3 Accent 4" w:uiPriority="69"/>
-    <w:lsdException w:name="Dark List Accent 4" w:uiPriority="70"/>
-    <w:lsdException w:name="Colorful Shading Accent 4" w:uiPriority="71"/>
-    <w:lsdException w:name="Colorful List Accent 4" w:uiPriority="72"/>
-    <w:lsdException w:name="Colorful Grid Accent 4" w:uiPriority="73"/>
-    <w:lsdException w:name="Light Shading Accent 5" w:uiPriority="60"/>
-    <w:lsdException w:name="Light List Accent 5" w:uiPriority="61"/>
-    <w:lsdException w:name="Light Grid Accent 5" w:uiPriority="62"/>
-    <w:lsdException w:name="Medium Shading 1 Accent 5" w:uiPriority="63"/>
-    <w:lsdException w:name="Medium Shading 2 Accent 5" w:uiPriority="64"/>
-    <w:lsdException w:name="Medium List 1 Accent 5" w:uiPriority="65"/>
-    <w:lsdException w:name="Medium List 2 Accent 5" w:uiPriority="66"/>
-    <w:lsdException w:name="Medium Grid 1 Accent 5" w:uiPriority="67"/>
-    <w:lsdException w:name="Medium Grid 2 Accent 5" w:uiPriority="68"/>
-    <w:lsdException w:name="Medium Grid 3 Accent 5" w:uiPriority="69"/>
-    <w:lsdException w:name="Dark List Accent 5" w:uiPriority="70"/>
-    <w:lsdException w:name="Colorful Shading Accent 5" w:uiPriority="71"/>
-    <w:lsdException w:name="Colorful List Accent 5" w:uiPriority="72"/>
-    <w:lsdException w:name="Colorful Grid Accent 5" w:uiPriority="73"/>
-    <w:lsdException w:name="Light Shading Accent 6" w:uiPriority="60"/>
-    <w:lsdException w:name="Light List Accent 6" w:uiPriority="61"/>
-    <w:lsdException w:name="Light Grid Accent 6" w:uiPriority="62"/>
-    <w:lsdException w:name="Medium Shading 1 Accent 6" w:uiPriority="63"/>
-    <w:lsdException w:name="Medium Shading 2 Accent 6" w:uiPriority="64"/>
-    <w:lsdException w:name="Medium List 1 Accent 6" w:uiPriority="65"/>
-    <w:lsdException w:name="Medium List 2 Accent 6" w:uiPriority="66"/>
-    <w:lsdException w:name="Medium Grid 1 Accent 6" w:uiPriority="67"/>
-    <w:lsdException w:name="Medium Grid 2 Accent 6" w:uiPriority="68"/>
-    <w:lsdException w:name="Medium Grid 3 Accent 6" w:uiPriority="69"/>
-    <w:lsdException w:name="Dark List Accent 6" w:uiPriority="70"/>
-    <w:lsdException w:name="Colorful Shading Accent 6" w:uiPriority="71"/>
-    <w:lsdException w:name="Colorful List Accent 6" w:uiPriority="72"/>
-    <w:lsdException w:name="Colorful Grid Accent 6" w:uiPriority="73"/>
-    <w:lsdException w:name="Subtle Emphasis" w:uiPriority="19" w:qFormat="1"/>
-    <w:lsdException w:name="Intense Emphasis" w:uiPriority="21" w:qFormat="1"/>
-    <w:lsdException w:name="Subtle Reference" w:uiPriority="31" w:qFormat="1"/>
-    <w:lsdException w:name="Intense Reference" w:uiPriority="32" w:qFormat="1"/>
-    <w:lsdException w:name="Book Title" w:uiPriority="33" w:qFormat="1"/>
-    <w:lsdException w:name="Bibliography" w:semiHidden="1" w:uiPriority="37" w:unhideWhenUsed="1"/>
-    <w:lsdException w:name="TOC Heading" w:semiHidden="1" w:uiPriority="39" w:unhideWhenUsed="1" w:qFormat="1"/>
-    <w:lsdException w:name="Plain Table 1" w:uiPriority="41"/>
-    <w:lsdException w:name="Plain Table 2" w:uiPriority="42"/>
-    <w:lsdException w:name="Plain Table 3" w:uiPriority="43"/>
-    <w:lsdException w:name="Plain Table 4" w:uiPriority="44"/>
-    <w:lsdException w:name="Plain Table 5" w:uiPriority="45"/>
-    <w:lsdException w:name="Grid Table Light" w:uiPriority="40"/>
-    <w:lsdException w:name="Grid Table 1 Light" w:uiPriority="46"/>
-    <w:lsdException w:name="Grid Table 2" w:uiPriority="47"/>
-    <w:lsdException w:name="Grid Table 3" w:uiPriority="48"/>
-    <w:lsdException w:name="Grid Table 4" w:uiPriority="49"/>
-    <w:lsdException w:name="Grid Table 5 Dark" w:uiPriority="50"/>
-    <w:lsdException w:name="Grid Table 6 Colorful" w:uiPriority="51"/>
-    <w:lsdException w:name="Grid Table 7 Colorful" w:uiPriority="52"/>
-    <w:lsdException w:name="Grid Table 1 Light Accent 1" w:uiPriority="46"/>
-    <w:lsdException w:name="Grid Table 2 Accent 1" w:uiPriority="47"/>
-    <w:lsdException w:name="Grid Table 3 Accent 1" w:uiPriority="48"/>
-    <w:lsdException w:name="Grid Table 4 Accent 1" w:uiPriority="49"/>
-    <w:lsdException w:name="Grid Table 5 Dark Accent 1" w:uiPriority="50"/>
-    <w:lsdException w:name="Grid Table 6 Colorful Accent 1" w:uiPriority="51"/>
-    <w:lsdException w:name="Grid Table 7 Colorful Accent 1" w:uiPriority="52"/>
-    <w:lsdException w:name="Grid Table 1 Light Accent 2" w:uiPriority="46"/>
-    <w:lsdException w:name="Grid Table 2 Accent 2" w:uiPriority="47"/>
-    <w:lsdException w:name="Grid Table 3 Accent 2" w:uiPriority="48"/>
-    <w:lsdException w:name="Grid Table 4 Accent 2" w:uiPriority="49"/>
-    <w:lsdException w:name="Grid Table 5 Dark Accent 2" w:uiPriority="50"/>
-    <w:lsdException w:name="Grid Table 6 Colorful Accent 2" w:uiPriority="51"/>
-    <w:lsdException w:name="Grid Table 7 Colorful Accent 2" w:uiPriority="52"/>
-    <w:lsdException w:name="Grid Table 1 Light Accent 3" w:uiPriority="46"/>
-    <w:lsdException w:name="Grid Table 2 Accent 3" w:uiPriority="47"/>
-    <w:lsdException w:name="Grid Table 3 Accent 3" w:uiPriority="48"/>
-    <w:lsdException w:name="Grid Table 4 Accent 3" w:uiPriority="49"/>
-    <w:lsdException w:name="Grid Table 5 Dark Accent 3" w:uiPriority="50"/>
-    <w:lsdException w:name="Grid Table 6 Colorful Accent 3" w:uiPriority="51"/>
-    <w:lsdException w:name="Grid Table 7 Colorful Accent 3" w:uiPriority="52"/>
-    <w:lsdException w:name="Grid Table 1 Light Accent 4" w:uiPriority="46"/>
-    <w:lsdException w:name="Grid Table 2 Accent 4" w:uiPriority="47"/>
-    <w:lsdException w:name="Grid Table 3 Accent 4" w:uiPriority="48"/>
-    <w:lsdException w:name="Grid Table 4 Accent 4" w:uiPriority="49"/>
-    <w:lsdException w:name="Grid Table 5 Dark Accent 4" w:uiPriority="50"/>
-    <w:lsdException w:name="Grid Table 6 Colorful Accent 4" w:uiPriority="51"/>
-    <w:lsdException w:name="Grid Table 7 Colorful Accent 4" w:uiPriority="52"/>
-    <w:lsdException w:name="Grid Table 1 Light Accent 5" w:uiPriority="46"/>
-    <w:lsdException w:name="Grid Table 2 Accent 5" w:uiPriority="47"/>
-    <w:lsdException w:name="Grid Table 3 Accent 5" w:uiPriority="48"/>
-    <w:lsdException w:name="Grid Table 4 Accent 5" w:uiPriority="49"/>
-    <w:lsdException w:name="Grid Table 5 Dark Accent 5" w:uiPriority="50"/>
-    <w:lsdException w:name="Grid Table 6 Colorful Accent 5" w:uiPriority="51"/>
-    <w:lsdException w:name="Grid Table 7 Colorful Accent 5" w:uiPriority="52"/>
-    <w:lsdException w:name="Grid Table 1 Light Accent 6" w:uiPriority="46"/>
-    <w:lsdException w:name="Grid Table 2 Accent 6" w:uiPriority="47"/>
-    <w:lsdException w:name="Grid Table 3 Accent 6" w:uiPriority="48"/>
-    <w:lsdException w:name="Grid Table 4 Accent 6" w:uiPriority="49"/>
-    <w:lsdException w:name="Grid Table 5 Dark Accent 6" w:uiPriority="50"/>
-    <w:lsdException w:name="Grid Table 6 Colorful Accent 6" w:uiPriority="51"/>
-    <w:lsdException w:name="Grid Table 7 Colorful Accent 6" w:uiPriority="52"/>
-    <w:lsdException w:name="List Table 1 Light" w:uiPriority="46"/>
-    <w:lsdException w:name="List Table 2" w:uiPriority="47"/>
-    <w:lsdException w:name="List Table 3" w:uiPriority="48"/>
-    <w:lsdException w:name="List Table 4" w:uiPriority="49"/>
-    <w:lsdException w:name="List Table 5 Dark" w:uiPriority="50"/>
-    <w:lsdException w:name="List Table 6 Colorful" w:uiPriority="51"/>
-    <w:lsdException w:name="List Table 7 Colorful" w:uiPriority="52"/>
-    <w:lsdException w:name="List Table 1 Light Accent 1" w:uiPriority="46"/>
-    <w:lsdException w:name="List Table 2 Accent 1" w:uiPriority="47"/>
-    <w:lsdException w:name="List Table 3 Accent 1" w:uiPriority="48"/>
-    <w:lsdException w:name="List Table 4 Accent 1" w:uiPriority="49"/>
-    <w:lsdException w:name="List Table 5 Dark Accent 1" w:uiPriority="50"/>
-    <w:lsdException w:name="List Table 6 Colorful Accent 1" w:uiPriority="51"/>
-    <w:lsdException w:name="List Table 7 Colorful Accent 1" w:uiPriority="52"/>
-    <w:lsdException w:name="List Table 1 Light Accent 2" w:uiPriority="46"/>
-    <w:lsdException w:name="List Table 2 Accent 2" w:uiPriority="47"/>
-    <w:lsdException w:name="List Table 3 Accent 2" w:uiPriority="48"/>
-    <w:lsdException w:name="List Table 4 Accent 2" w:uiPriority="49"/>
-    <w:lsdException w:name="List Table 5 Dark Accent 2" w:uiPriority="50"/>
-    <w:lsdException w:name="List Table 6 Colorful Accent 2" w:uiPriority="51"/>
-    <w:lsdException w:name="List Table 7 Colorful Accent 2" w:uiPriority="52"/>
-    <w:lsdException w:name="List Table 1 Light Accent 3" w:uiPriority="46"/>
-    <w:lsdException w:name="List Table 2 Accent 3" w:uiPriority="47"/>
-    <w:lsdException w:name="List Table 3 Accent 3" w:uiPriority="48"/>
-    <w:lsdException w:name="List Table 4 Accent 3" w:uiPriority="49"/>
-    <w:lsdException w:name="List Table 5 Dark Accent 3" w:uiPriority="50"/>
-    <w:lsdException w:name="List Table 6 Colorful Accent 3" w:uiPriority="51"/>
-    <w:lsdException w:name="List Table 7 Colorful Accent 3" w:uiPriority="52"/>
-    <w:lsdException w:name="List Table 1 Light Accent 4" w:uiPriority="46"/>
-    <w:lsdException w:name="List Table 2 Accent 4" w:uiPriority="47"/>
-    <w:lsdException w:name="List Table 3 Accent 4" w:uiPriority="48"/>
-    <w:lsdException w:name="List Table 4 Accent 4" w:uiPriority="49"/>
-    <w:lsdException w:name="List Table 5 Dark Accent 4" w:uiPriority="50"/>
-    <w:lsdException w:name="List Table 6 Colorful Accent 4" w:uiPriority="51"/>
-    <w:lsdException w:name="List Table 7 Colorful Accent 4" w:uiPriority="52"/>
-    <w:lsdException w:name="List Table 1 Light Accent 5" w:uiPriority="46"/>
-    <w:lsdException w:name="List Table 2 Accent 5" w:uiPriority="47"/>
-    <w:lsdException w:name="List Table 3 Accent 5" w:uiPriority="48"/>
-    <w:lsdException w:name="List Table 4 Accent 5" w:uiPriority="49"/>
-    <w:lsdException w:name="List Table 5 Dark Accent 5" w:uiPriority="50"/>
-    <w:lsdException w:name="List Table 6 Colorful Accent 5" w:uiPriority="51"/>
-    <w:lsdException w:name="List Table 7 Colorful Accent 5" w:uiPriority="52"/>
-    <w:lsdException w:name="List Table 1 Light Accent 6" w:uiPriority="46"/>
-    <w:lsdException w:name="List Table 2 Accent 6" w:uiPriority="47"/>
-    <w:lsdException w:name="List Table 3 Accent 6" w:uiPriority="48"/>
-    <w:lsdException w:name="List Table 4 Accent 6" w:uiPriority="49"/>
-    <w:lsdException w:name="List Table 5 Dark Accent 6" w:uiPriority="50"/>
-    <w:lsdException w:name="List Table 6 Colorful Accent 6" w:uiPriority="51"/>
-    <w:lsdException w:name="List Table 7 Colorful Accent 6" w:uiPriority="52"/>
+  <w:latentStyles w:defLockedState="0" w:defUIPriority="99" w:defSemiHidden="1" w:defUnhideWhenUsed="1" w:defQFormat="0" w:count="267">
+    <w:lsdException w:name="Normal" w:semiHidden="0" w:uiPriority="0" w:unhideWhenUsed="0" w:qFormat="1"/>
+    <w:lsdException w:name="heading 1" w:semiHidden="0" w:uiPriority="9" w:unhideWhenUsed="0" w:qFormat="1"/>
+    <w:lsdException w:name="heading 2" w:uiPriority="9" w:qFormat="1"/>
+    <w:lsdException w:name="heading 3" w:uiPriority="9" w:qFormat="1"/>
+    <w:lsdException w:name="heading 4" w:uiPriority="9" w:qFormat="1"/>
+    <w:lsdException w:name="heading 5" w:uiPriority="9" w:qFormat="1"/>
+    <w:lsdException w:name="heading 6" w:uiPriority="9" w:qFormat="1"/>
+    <w:lsdException w:name="heading 7" w:uiPriority="9" w:qFormat="1"/>
+    <w:lsdException w:name="heading 8" w:uiPriority="9" w:qFormat="1"/>
+    <w:lsdException w:name="heading 9" w:uiPriority="9" w:qFormat="1"/>
+    <w:lsdException w:name="toc 1" w:uiPriority="39"/>
+    <w:lsdException w:name="toc 2" w:uiPriority="39"/>
+    <w:lsdException w:name="toc 3" w:uiPriority="39"/>
+    <w:lsdException w:name="toc 4" w:uiPriority="39"/>
+    <w:lsdException w:name="toc 5" w:uiPriority="39"/>
+    <w:lsdException w:name="toc 6" w:uiPriority="39"/>
+    <w:lsdException w:name="toc 7" w:uiPriority="39"/>
+    <w:lsdException w:name="toc 8" w:uiPriority="39"/>
+    <w:lsdException w:name="toc 9" w:uiPriority="39"/>
+    <w:lsdException w:name="caption" w:uiPriority="35" w:qFormat="1"/>
+    <w:lsdException w:name="Title" w:semiHidden="0" w:uiPriority="10" w:unhideWhenUsed="0" w:qFormat="1"/>
+    <w:lsdException w:name="Default Paragraph Font" w:uiPriority="1"/>
+    <w:lsdException w:name="Subtitle" w:semiHidden="0" w:uiPriority="11" w:unhideWhenUsed="0" w:qFormat="1"/>
+    <w:lsdException w:name="Strong" w:semiHidden="0" w:uiPriority="22" w:unhideWhenUsed="0" w:qFormat="1"/>
+    <w:lsdException w:name="Emphasis" w:semiHidden="0" w:uiPriority="20" w:unhideWhenUsed="0" w:qFormat="1"/>
+    <w:lsdException w:name="Table Grid" w:semiHidden="0" w:uiPriority="39" w:unhideWhenUsed="0"/>
+    <w:lsdException w:name="Placeholder Text" w:unhideWhenUsed="0"/>
+    <w:lsdException w:name="No Spacing" w:semiHidden="0" w:uiPriority="1" w:unhideWhenUsed="0" w:qFormat="1"/>
+    <w:lsdException w:name="Light Shading" w:semiHidden="0" w:uiPriority="60" w:unhideWhenUsed="0"/>
+    <w:lsdException w:name="Light List" w:semiHidden="0" w:uiPriority="61" w:unhideWhenUsed="0"/>
+    <w:lsdException w:name="Light Grid" w:semiHidden="0" w:uiPriority="62" w:unhideWhenUsed="0"/>
+    <w:lsdException w:name="Medium Shading 1" w:semiHidden="0" w:uiPriority="63" w:unhideWhenUsed="0"/>
+    <w:lsdException w:name="Medium Shading 2" w:semiHidden="0" w:uiPriority="64" w:unhideWhenUsed="0"/>
+    <w:lsdException w:name="Medium List 1" w:semiHidden="0" w:uiPriority="65" w:unhideWhenUsed="0"/>
+    <w:lsdException w:name="Medium List 2" w:semiHidden="0" w:uiPriority="66" w:unhideWhenUsed="0"/>
+    <w:lsdException w:name="Medium Grid 1" w:semiHidden="0" w:uiPriority="67" w:unhideWhenUsed="0"/>
+    <w:lsdException w:name="Medium Grid 2" w:semiHidden="0" w:uiPriority="68" w:unhideWhenUsed="0"/>
+    <w:lsdException w:name="Medium Grid 3" w:semiHidden="0" w:uiPriority="69" w:unhideWhenUsed="0"/>
+    <w:lsdException w:name="Dark List" w:semiHidden="0" w:uiPriority="70" w:unhideWhenUsed="0"/>
+    <w:lsdException w:name="Colorful Shading" w:semiHidden="0" w:uiPriority="71" w:unhideWhenUsed="0"/>
+    <w:lsdException w:name="Colorful List" w:semiHidden="0" w:uiPriority="72" w:unhideWhenUsed="0"/>
+    <w:lsdException w:name="Colorful Grid" w:semiHidden="0" w:uiPriority="73" w:unhideWhenUsed="0"/>
+    <w:lsdException w:name="Light Shading Accent 1" w:semiHidden="0" w:uiPriority="60" w:unhideWhenUsed="0"/>
+    <w:lsdException w:name="Light List Accent 1" w:semiHidden="0" w:uiPriority="61" w:unhideWhenUsed="0"/>
+    <w:lsdException w:name="Light Grid Accent 1" w:semiHidden="0" w:uiPriority="62" w:unhideWhenUsed="0"/>
+    <w:lsdException w:name="Medium Shading 1 Accent 1" w:semiHidden="0" w:uiPriority="63" w:unhideWhenUsed="0"/>
+    <w:lsdException w:name="Medium Shading 2 Accent 1" w:semiHidden="0" w:uiPriority="64" w:unhideWhenUsed="0"/>
+    <w:lsdException w:name="Medium List 1 Accent 1" w:semiHidden="0" w:uiPriority="65" w:unhideWhenUsed="0"/>
+    <w:lsdException w:name="Revision" w:unhideWhenUsed="0"/>
+    <w:lsdException w:name="List Paragraph" w:semiHidden="0" w:uiPriority="34" w:unhideWhenUsed="0" w:qFormat="1"/>
+    <w:lsdException w:name="Quote" w:semiHidden="0" w:uiPriority="29" w:unhideWhenUsed="0" w:qFormat="1"/>
+    <w:lsdException w:name="Intense Quote" w:semiHidden="0" w:uiPriority="30" w:unhideWhenUsed="0" w:qFormat="1"/>
+    <w:lsdException w:name="Medium List 2 Accent 1" w:semiHidden="0" w:uiPriority="66" w:unhideWhenUsed="0"/>
+    <w:lsdException w:name="Medium Grid 1 Accent 1" w:semiHidden="0" w:uiPriority="67" w:unhideWhenUsed="0"/>
+    <w:lsdException w:name="Medium Grid 2 Accent 1" w:semiHidden="0" w:uiPriority="68" w:unhideWhenUsed="0"/>
+    <w:lsdException w:name="Medium Grid 3 Accent 1" w:semiHidden="0" w:uiPriority="69" w:unhideWhenUsed="0"/>
+    <w:lsdException w:name="Dark List Accent 1" w:semiHidden="0" w:uiPriority="70" w:unhideWhenUsed="0"/>
+    <w:lsdException w:name="Colorful Shading Accent 1" w:semiHidden="0" w:uiPriority="71" w:unhideWhenUsed="0"/>
+    <w:lsdException w:name="Colorful List Accent 1" w:semiHidden="0" w:uiPriority="72" w:unhideWhenUsed="0"/>
+    <w:lsdException w:name="Colorful Grid Accent 1" w:semiHidden="0" w:uiPriority="73" w:unhideWhenUsed="0"/>
+    <w:lsdException w:name="Light Shading Accent 2" w:semiHidden="0" w:uiPriority="60" w:unhideWhenUsed="0"/>
+    <w:lsdException w:name="Light List Accent 2" w:semiHidden="0" w:uiPriority="61" w:unhideWhenUsed="0"/>
+    <w:lsdException w:name="Light Grid Accent 2" w:semiHidden="0" w:uiPriority="62" w:unhideWhenUsed="0"/>
+    <w:lsdException w:name="Medium Shading 1 Accent 2" w:semiHidden="0" w:uiPriority="63" w:unhideWhenUsed="0"/>
+    <w:lsdException w:name="Medium Shading 2 Accent 2" w:semiHidden="0" w:uiPriority="64" w:unhideWhenUsed="0"/>
+    <w:lsdException w:name="Medium List 1 Accent 2" w:semiHidden="0" w:uiPriority="65" w:unhideWhenUsed="0"/>
+    <w:lsdException w:name="Medium List 2 Accent 2" w:semiHidden="0" w:uiPriority="66" w:unhideWhenUsed="0"/>
+    <w:lsdException w:name="Medium Grid 1 Accent 2" w:semiHidden="0" w:uiPriority="67" w:unhideWhenUsed="0"/>
+    <w:lsdException w:name="Medium Grid 2 Accent 2" w:semiHidden="0" w:uiPriority="68" w:unhideWhenUsed="0"/>
+    <w:lsdException w:name="Medium Grid 3 Accent 2" w:semiHidden="0" w:uiPriority="69" w:unhideWhenUsed="0"/>
+    <w:lsdException w:name="Dark List Accent 2" w:semiHidden="0" w:uiPriority="70" w:unhideWhenUsed="0"/>
+    <w:lsdException w:name="Colorful Shading Accent 2" w:semiHidden="0" w:uiPriority="71" w:unhideWhenUsed="0"/>
+    <w:lsdException w:name="Colorful List Accent 2" w:semiHidden="0" w:uiPriority="72" w:unhideWhenUsed="0"/>
+    <w:lsdException w:name="Colorful Grid Accent 2" w:semiHidden="0" w:uiPriority="73" w:unhideWhenUsed="0"/>
+    <w:lsdException w:name="Light Shading Accent 3" w:semiHidden="0" w:uiPriority="60" w:unhideWhenUsed="0"/>
+    <w:lsdException w:name="Light List Accent 3" w:semiHidden="0" w:uiPriority="61" w:unhideWhenUsed="0"/>
+    <w:lsdException w:name="Light Grid Accent 3" w:semiHidden="0" w:uiPriority="62" w:unhideWhenUsed="0"/>
+    <w:lsdException w:name="Medium Shading 1 Accent 3" w:semiHidden="0" w:uiPriority="63" w:unhideWhenUsed="0"/>
+    <w:lsdException w:name="Medium Shading 2 Accent 3" w:semiHidden="0" w:uiPriority="64" w:unhideWhenUsed="0"/>
+    <w:lsdException w:name="Medium List 1 Accent 3" w:semiHidden="0" w:uiPriority="65" w:unhideWhenUsed="0"/>
+    <w:lsdException w:name="Medium List 2 Accent 3" w:semiHidden="0" w:uiPriority="66" w:unhideWhenUsed="0"/>
+    <w:lsdException w:name="Medium Grid 1 Accent 3" w:semiHidden="0" w:uiPriority="67" w:unhideWhenUsed="0"/>
+    <w:lsdException w:name="Medium Grid 2 Accent 3" w:semiHidden="0" w:uiPriority="68" w:unhideWhenUsed="0"/>
+    <w:lsdException w:name="Medium Grid 3 Accent 3" w:semiHidden="0" w:uiPriority="69" w:unhideWhenUsed="0"/>
+    <w:lsdException w:name="Dark List Accent 3" w:semiHidden="0" w:uiPriority="70" w:unhideWhenUsed="0"/>
+    <w:lsdException w:name="Colorful Shading Accent 3" w:semiHidden="0" w:uiPriority="71" w:unhideWhenUsed="0"/>
+    <w:lsdException w:name="Colorful List Accent 3" w:semiHidden="0" w:uiPriority="72" w:unhideWhenUsed="0"/>
+    <w:lsdException w:name="Colorful Grid Accent 3" w:semiHidden="0" w:uiPriority="73" w:unhideWhenUsed="0"/>
+    <w:lsdException w:name="Light Shading Accent 4" w:semiHidden="0" w:uiPriority="60" w:unhideWhenUsed="0"/>
+    <w:lsdException w:name="Light List Accent 4" w:semiHidden="0" w:uiPriority="61" w:unhideWhenUsed="0"/>
+    <w:lsdException w:name="Light Grid Accent 4" w:semiHidden="0" w:uiPriority="62" w:unhideWhenUsed="0"/>
+    <w:lsdException w:name="Medium Shading 1 Accent 4" w:semiHidden="0" w:uiPriority="63" w:unhideWhenUsed="0"/>
+    <w:lsdException w:name="Medium Shading 2 Accent 4" w:semiHidden="0" w:uiPriority="64" w:unhideWhenUsed="0"/>
+    <w:lsdException w:name="Medium List 1 Accent 4" w:semiHidden="0" w:uiPriority="65" w:unhideWhenUsed="0"/>
+    <w:lsdException w:name="Medium List 2 Accent 4" w:semiHidden="0" w:uiPriority="66" w:unhideWhenUsed="0"/>
+    <w:lsdException w:name="Medium Grid 1 Accent 4" w:semiHidden="0" w:uiPriority="67" w:unhideWhenUsed="0"/>
+    <w:lsdException w:name="Medium Grid 2 Accent 4" w:semiHidden="0" w:uiPriority="68" w:unhideWhenUsed="0"/>
+    <w:lsdException w:name="Medium Grid 3 Accent 4" w:semiHidden="0" w:uiPriority="69" w:unhideWhenUsed="0"/>
+    <w:lsdException w:name="Dark List Accent 4" w:semiHidden="0" w:uiPriority="70" w:unhideWhenUsed="0"/>
+    <w:lsdException w:name="Colorful Shading Accent 4" w:semiHidden="0" w:uiPriority="71" w:unhideWhenUsed="0"/>
+    <w:lsdException w:name="Colorful List Accent 4" w:semiHidden="0" w:uiPriority="72" w:unhideWhenUsed="0"/>
+    <w:lsdException w:name="Colorful Grid Accent 4" w:semiHidden="0" w:uiPriority="73" w:unhideWhenUsed="0"/>
+    <w:lsdException w:name="Light Shading Accent 5" w:semiHidden="0" w:uiPriority="60" w:unhideWhenUsed="0"/>
+    <w:lsdException w:name="Light List Accent 5" w:semiHidden="0" w:uiPriority="61" w:unhideWhenUsed="0"/>
+    <w:lsdException w:name="Light Grid Accent 5" w:semiHidden="0" w:uiPriority="62" w:unhideWhenUsed="0"/>
+    <w:lsdException w:name="Medium Shading 1 Accent 5" w:semiHidden="0" w:uiPriority="63" w:unhideWhenUsed="0"/>
+    <w:lsdException w:name="Medium Shading 2 Accent 5" w:semiHidden="0" w:uiPriority="64" w:unhideWhenUsed="0"/>
+    <w:lsdException w:name="Medium List 1 Accent 5" w:semiHidden="0" w:uiPriority="65" w:unhideWhenUsed="0"/>
+    <w:lsdException w:name="Medium List 2 Accent 5" w:semiHidden="0" w:uiPriority="66" w:unhideWhenUsed="0"/>
+    <w:lsdException w:name="Medium Grid 1 Accent 5" w:semiHidden="0" w:uiPriority="67" w:unhideWhenUsed="0"/>
+    <w:lsdException w:name="Medium Grid 2 Accent 5" w:semiHidden="0" w:uiPriority="68" w:unhideWhenUsed="0"/>
+    <w:lsdException w:name="Medium Grid 3 Accent 5" w:semiHidden="0" w:uiPriority="69" w:unhideWhenUsed="0"/>
+    <w:lsdException w:name="Dark List Accent 5" w:semiHidden="0" w:uiPriority="70" w:unhideWhenUsed="0"/>
+    <w:lsdException w:name="Colorful Shading Accent 5" w:semiHidden="0" w:uiPriority="71" w:unhideWhenUsed="0"/>
+    <w:lsdException w:name="Colorful List Accent 5" w:semiHidden="0" w:uiPriority="72" w:unhideWhenUsed="0"/>
+    <w:lsdException w:name="Colorful Grid Accent 5" w:semiHidden="0" w:uiPriority="73" w:unhideWhenUsed="0"/>
+    <w:lsdException w:name="Light Shading Accent 6" w:semiHidden="0" w:uiPriority="60" w:unhideWhenUsed="0"/>
+    <w:lsdException w:name="Light List Accent 6" w:semiHidden="0" w:uiPriority="61" w:unhideWhenUsed="0"/>
+    <w:lsdException w:name="Light Grid Accent 6" w:semiHidden="0" w:uiPriority="62" w:unhideWhenUsed="0"/>
+    <w:lsdException w:name="Medium Shading 1 Accent 6" w:semiHidden="0" w:uiPriority="63" w:unhideWhenUsed="0"/>
+    <w:lsdException w:name="Medium Shading 2 Accent 6" w:semiHidden="0" w:uiPriority="64" w:unhideWhenUsed="0"/>
+    <w:lsdException w:name="Medium List 1 Accent 6" w:semiHidden="0" w:uiPriority="65" w:unhideWhenUsed="0"/>
+    <w:lsdException w:name="Medium List 2 Accent 6" w:semiHidden="0" w:uiPriority="66" w:unhideWhenUsed="0"/>
+    <w:lsdException w:name="Medium Grid 1 Accent 6" w:semiHidden="0" w:uiPriority="67" w:unhideWhenUsed="0"/>
+    <w:lsdException w:name="Medium Grid 2 Accent 6" w:semiHidden="0" w:uiPriority="68" w:unhideWhenUsed="0"/>
+    <w:lsdException w:name="Medium Grid 3 Accent 6" w:semiHidden="0" w:uiPriority="69" w:unhideWhenUsed="0"/>
+    <w:lsdException w:name="Dark List Accent 6" w:semiHidden="0" w:uiPriority="70" w:unhideWhenUsed="0"/>
+    <w:lsdException w:name="Colorful Shading Accent 6" w:semiHidden="0" w:uiPriority="71" w:unhideWhenUsed="0"/>
+    <w:lsdException w:name="Colorful List Accent 6" w:semiHidden="0" w:uiPriority="72" w:unhideWhenUsed="0"/>
+    <w:lsdException w:name="Colorful Grid Accent 6" w:semiHidden="0" w:uiPriority="73" w:unhideWhenUsed="0"/>
+    <w:lsdException w:name="Subtle Emphasis" w:semiHidden="0" w:uiPriority="19" w:unhideWhenUsed="0" w:qFormat="1"/>
+    <w:lsdException w:name="Intense Emphasis" w:semiHidden="0" w:uiPriority="21" w:unhideWhenUsed="0" w:qFormat="1"/>
+    <w:lsdException w:name="Subtle Reference" w:semiHidden="0" w:uiPriority="31" w:unhideWhenUsed="0" w:qFormat="1"/>
+    <w:lsdException w:name="Intense Reference" w:semiHidden="0" w:uiPriority="32" w:unhideWhenUsed="0" w:qFormat="1"/>
+    <w:lsdException w:name="Book Title" w:semiHidden="0" w:uiPriority="33" w:unhideWhenUsed="0" w:qFormat="1"/>
+    <w:lsdException w:name="Bibliography" w:uiPriority="37"/>
+    <w:lsdException w:name="TOC Heading" w:uiPriority="39" w:qFormat="1"/>
   </w:latentStyles>
   <w:style w:type="paragraph" w:default="1" w:styleId="Normal">
     <w:name w:val="Normal"/>
     <w:qFormat/>
+    <w:rsid w:val="009F116B"/>
   </w:style>
   <w:style w:type="paragraph" w:styleId="Heading1">
     <w:name w:val="heading 1"/>
@@ -3080,6 +2847,7 @@
     <w:uiPriority w:val="99"/>
     <w:semiHidden/>
     <w:unhideWhenUsed/>
+    <w:qFormat/>
     <w:tblPr>
       <w:tblInd w:w="0" w:type="dxa"/>
       <w:tblCellMar>
@@ -3166,7 +2934,7 @@
     </a:clrScheme>
     <a:fontScheme name="Office">
       <a:majorFont>
-        <a:latin typeface="Calibri Light" panose="020F0302020204030204"/>
+        <a:latin typeface="Calibri Light"/>
         <a:ea typeface=""/>
         <a:cs typeface=""/>
         <a:font script="Jpan" typeface="ＭＳ ゴシック"/>
@@ -3201,7 +2969,7 @@
         <a:font script="Geor" typeface="Sylfaen"/>
       </a:majorFont>
       <a:minorFont>
-        <a:latin typeface="Calibri" panose="020F0502020204030204"/>
+        <a:latin typeface="Calibri"/>
         <a:ea typeface=""/>
         <a:cs typeface=""/>
         <a:font script="Jpan" typeface="ＭＳ 明朝"/>
@@ -3378,7 +3146,7 @@
   <a:extraClrSchemeLst/>
   <a:extLst>
     <a:ext uri="{05A4C25C-085E-4340-85A3-A5531E510DB2}">
-      <thm15:themeFamily xmlns:thm15="http://schemas.microsoft.com/office/thememl/2012/main" name="Office Theme" id="{62F939B6-93AF-4DB8-9C6B-D6C7DFDC589F}" vid="{4A3C46E8-61CC-4603-A589-7422A47A8E4A}"/>
+      <thm15:themeFamily xmlns:thm15="http://schemas.microsoft.com/office/thememl/2012/main" xmlns="" name="Office Theme" id="{62F939B6-93AF-4DB8-9C6B-D6C7DFDC589F}" vid="{4A3C46E8-61CC-4603-A589-7422A47A8E4A}"/>
     </a:ext>
   </a:extLst>
 </a:theme>

</xml_diff>